<commit_message>
Doplnenie webového návrhu a návrhu databáz
</commit_message>
<xml_diff>
--- a/Text/Diplomova_praca.docx
+++ b/Text/Diplomova_praca.docx
@@ -5071,6 +5071,9 @@
       </w:r>
       <w:r>
         <w:t xml:space="preserve"> nakoľko táto funkcia musí mať podporu real time.</w:t>
+      </w:r>
+      <w:r>
+        <w:t xml:space="preserve"> Funkcie Shared with ... ako aj blackboard sú funkčné pre žiakov len z rovnakých tried. V modelovom prípade Janko je v triede 1.A a Marienka v 1.A títo žiaci môžu medzi sebou zdieľať úlohy ale aj si pozrieť tabuľu, ktorú majú spoločnú. Druhým prípadom je že Janko bude v inej triede ako Marienka. V tomto prípade sa žiakom medzi sebou spojenie nadviazať nepodarí, keďže cieľom je naviazať komunikáciu v rámci tried a nie mimo nich.</w:t>
       </w:r>
     </w:p>
     <w:p>
@@ -5294,17 +5297,44 @@
           <w:numId w:val="1"/>
         </w:numPr>
       </w:pPr>
-      <w:bookmarkStart w:id="22" w:name="_Toc500857967"/>
+      <w:bookmarkStart w:id="23" w:name="_Toc500857967"/>
+      <w:r>
+        <w:t>Návrh databázy</w:t>
+      </w:r>
+      <w:bookmarkEnd w:id="23"/>
+    </w:p>
+    <w:p>
+      <w:r>
+        <w:t xml:space="preserve">Nakoľko na našej platforme nepoužívame SQL databázu bol návrh databázy jednoduchší. Pri SQL databáze by sme museli mať všetky možné prepojenia tabuliek dopredu vymyslené a rovnako je to aj so stĺpcami tabuliek. Pri našej NoSql databáze </w:t>
+      </w:r>
+      <w:r>
+        <w:t xml:space="preserve">na tom až tak nezáleží. Firebase DB nieje obyčajná databáza s tabuľkami. Táto databáza je jeden objekt JSON. Každú tabuľku reprezentuje vrchol databázy. Na začiatku databázy máme root. V našom </w:t>
+      </w:r>
       <w:r>
         <w:lastRenderedPageBreak/>
-        <w:t>Návrh da</w:t>
-      </w:r>
-      <w:bookmarkStart w:id="23" w:name="_GoBack"/>
-      <w:bookmarkEnd w:id="23"/>
-      <w:r>
-        <w:t>tabázy</w:t>
-      </w:r>
-      <w:bookmarkEnd w:id="22"/>
+        <w:t>prípade sa root vola sumrectangle, následne máme CLASSES, SHARED_SCREEN,</w:t>
+      </w:r>
+      <w:r>
+        <w:t xml:space="preserve"> USERS, EXAMS, každ</w:t>
+      </w:r>
+      <w:r>
+        <w:t>é</w:t>
+      </w:r>
+      <w:r>
+        <w:t xml:space="preserve"> z týchto „</w:t>
+      </w:r>
+      <w:r>
+        <w:t>detí</w:t>
+      </w:r>
+      <w:r>
+        <w:t>“ obsahuje zoznam id</w:t>
+      </w:r>
+      <w:r>
+        <w:t>, ktoré reprezentujú deti daného rodičovského objektu. V prípade, že by niektorý z rodičovského objektu neobsahoval žiadne ID celý objekt sa zmaže. Z tohoto dôvodu je návrh jednoduchší databáza sa vytvára sama postupom používania a my len určujeme cestu, ktoré dáta sa majú do ktorého rodiča zapísať.</w:t>
+      </w:r>
+      <w:r>
+        <w:t xml:space="preserve"> Ako sme navrhli náš databázový model môžete vidieť na priložených obrázkoch.</w:t>
+      </w:r>
     </w:p>
     <w:p>
       <w:pPr>
@@ -5391,7 +5421,13 @@
         <w:t>N</w:t>
       </w:r>
       <w:r>
-        <w:t xml:space="preserve">ávrh DB – vrchol </w:t>
+        <w:t xml:space="preserve">ávrh DB – </w:t>
+      </w:r>
+      <w:r>
+        <w:t>child</w:t>
+      </w:r>
+      <w:r>
+        <w:t xml:space="preserve"> </w:t>
       </w:r>
       <w:r>
         <w:t>Classes</w:t>
@@ -5407,6 +5443,7 @@
           <w:noProof/>
           <w:lang w:val="en-GB" w:eastAsia="en-GB"/>
         </w:rPr>
+        <w:lastRenderedPageBreak/>
         <w:drawing>
           <wp:inline distT="0" distB="0" distL="0" distR="0" wp14:anchorId="6E5078C6" wp14:editId="06789955">
             <wp:extent cx="4219369" cy="3217227"/>
@@ -5483,7 +5520,13 @@
         <w:t>N</w:t>
       </w:r>
       <w:r>
-        <w:t>ávrh DB - vrchol Users</w:t>
+        <w:t xml:space="preserve">ávrh DB - </w:t>
+      </w:r>
+      <w:r>
+        <w:t>child</w:t>
+      </w:r>
+      <w:r>
+        <w:t xml:space="preserve"> Users</w:t>
       </w:r>
       <w:bookmarkEnd w:id="25"/>
     </w:p>
@@ -5496,7 +5539,6 @@
           <w:noProof/>
           <w:lang w:val="en-GB" w:eastAsia="en-GB"/>
         </w:rPr>
-        <w:lastRenderedPageBreak/>
         <w:drawing>
           <wp:inline distT="0" distB="0" distL="0" distR="0" wp14:anchorId="2E97CCE6" wp14:editId="770A3185">
             <wp:extent cx="5579745" cy="3742055"/>
@@ -5573,7 +5615,13 @@
         <w:t>N</w:t>
       </w:r>
       <w:r>
-        <w:t>ávrh DB - vrchol shared screen</w:t>
+        <w:t xml:space="preserve">ávrh DB - </w:t>
+      </w:r>
+      <w:r>
+        <w:t>child</w:t>
+      </w:r>
+      <w:r>
+        <w:t xml:space="preserve"> shared screen</w:t>
       </w:r>
       <w:bookmarkEnd w:id="26"/>
     </w:p>
@@ -5587,6 +5635,7 @@
       </w:pPr>
       <w:bookmarkStart w:id="27" w:name="_Toc500857968"/>
       <w:r>
+        <w:lastRenderedPageBreak/>
         <w:t>Návrh prihlásenie</w:t>
       </w:r>
       <w:bookmarkEnd w:id="27"/>
@@ -5605,7 +5654,6 @@
           <w:noProof/>
           <w:lang w:val="en-GB" w:eastAsia="en-GB"/>
         </w:rPr>
-        <w:lastRenderedPageBreak/>
         <mc:AlternateContent>
           <mc:Choice Requires="wps">
             <w:drawing>
@@ -5817,11 +5865,11 @@
           <w:numId w:val="1"/>
         </w:numPr>
       </w:pPr>
-      <w:bookmarkStart w:id="29" w:name="_Toc500857969"/>
+      <w:bookmarkStart w:id="30" w:name="_Toc500857969"/>
       <w:r>
         <w:t>Návrh loading</w:t>
       </w:r>
-      <w:bookmarkEnd w:id="29"/>
+      <w:bookmarkEnd w:id="30"/>
     </w:p>
     <w:p>
       <w:r>
@@ -5890,7 +5938,7 @@
                                 <w:szCs w:val="22"/>
                               </w:rPr>
                             </w:pPr>
-                            <w:bookmarkStart w:id="30" w:name="_Toc500858348"/>
+                            <w:bookmarkStart w:id="31" w:name="_Toc500858348"/>
                             <w:r>
                               <w:t xml:space="preserve">Obrázok </w:t>
                             </w:r>
@@ -5915,7 +5963,7 @@
                             <w:r>
                               <w:t xml:space="preserve"> Nahrávanie dát z DB</w:t>
                             </w:r>
-                            <w:bookmarkEnd w:id="30"/>
+                            <w:bookmarkEnd w:id="31"/>
                           </w:p>
                         </w:txbxContent>
                       </wps:txbx>
@@ -6099,7 +6147,7 @@
                                 <w:szCs w:val="22"/>
                               </w:rPr>
                             </w:pPr>
-                            <w:bookmarkStart w:id="31" w:name="_Toc500858349"/>
+                            <w:bookmarkStart w:id="33" w:name="_Toc500858349"/>
                             <w:r>
                               <w:t xml:space="preserve">Obrázok </w:t>
                             </w:r>
@@ -6124,7 +6172,7 @@
                             <w:r>
                               <w:t xml:space="preserve"> Kontrola internetového pripojenia</w:t>
                             </w:r>
-                            <w:bookmarkEnd w:id="31"/>
+                            <w:bookmarkEnd w:id="33"/>
                           </w:p>
                         </w:txbxContent>
                       </wps:txbx>
@@ -6258,12 +6306,12 @@
           <w:numId w:val="1"/>
         </w:numPr>
       </w:pPr>
-      <w:bookmarkStart w:id="32" w:name="_Toc500857970"/>
+      <w:bookmarkStart w:id="35" w:name="_Toc500857970"/>
       <w:r>
         <w:lastRenderedPageBreak/>
         <w:t>Návrh registrácia</w:t>
       </w:r>
-      <w:bookmarkEnd w:id="32"/>
+      <w:bookmarkEnd w:id="35"/>
     </w:p>
     <w:p>
       <w:r>
@@ -6377,7 +6425,7 @@
                                 <w:szCs w:val="22"/>
                               </w:rPr>
                             </w:pPr>
-                            <w:bookmarkStart w:id="33" w:name="_Toc500858350"/>
+                            <w:bookmarkStart w:id="36" w:name="_Toc500858350"/>
                             <w:r>
                               <w:t xml:space="preserve">Obrázok </w:t>
                             </w:r>
@@ -6402,7 +6450,7 @@
                             <w:r>
                               <w:t xml:space="preserve"> Registračný formulár s ukážkou chybného vstupu</w:t>
                             </w:r>
-                            <w:bookmarkEnd w:id="33"/>
+                            <w:bookmarkEnd w:id="36"/>
                           </w:p>
                         </w:txbxContent>
                       </wps:txbx>
@@ -6536,12 +6584,12 @@
           <w:numId w:val="1"/>
         </w:numPr>
       </w:pPr>
-      <w:bookmarkStart w:id="34" w:name="_Toc500857971"/>
+      <w:bookmarkStart w:id="38" w:name="_Toc500857971"/>
       <w:r>
         <w:lastRenderedPageBreak/>
         <w:t>Návrh výber triedy</w:t>
       </w:r>
-      <w:bookmarkEnd w:id="34"/>
+      <w:bookmarkEnd w:id="38"/>
     </w:p>
     <w:p>
       <w:r>
@@ -6614,7 +6662,7 @@
                                 <w:szCs w:val="22"/>
                               </w:rPr>
                             </w:pPr>
-                            <w:bookmarkStart w:id="35" w:name="_Toc500858351"/>
+                            <w:bookmarkStart w:id="39" w:name="_Toc500858351"/>
                             <w:r>
                               <w:t xml:space="preserve">Obrázok </w:t>
                             </w:r>
@@ -6639,7 +6687,7 @@
                             <w:r>
                               <w:t xml:space="preserve"> Scéna kde si žiak volí triedu do ktorej chce vstúpiť. V spodnej časti môžeme vidieť možnosť pridania triedy</w:t>
                             </w:r>
-                            <w:bookmarkEnd w:id="35"/>
+                            <w:bookmarkEnd w:id="39"/>
                           </w:p>
                         </w:txbxContent>
                       </wps:txbx>
@@ -6773,17 +6821,18 @@
           <w:numId w:val="1"/>
         </w:numPr>
       </w:pPr>
-      <w:bookmarkStart w:id="36" w:name="_Toc500857972"/>
+      <w:bookmarkStart w:id="41" w:name="_Toc500857972"/>
       <w:r>
         <w:lastRenderedPageBreak/>
         <w:t>Návrh zdieľať s ...</w:t>
       </w:r>
-      <w:bookmarkEnd w:id="36"/>
+      <w:bookmarkEnd w:id="41"/>
     </w:p>
     <w:p>
       <w:r>
         <w:rPr>
           <w:noProof/>
+          <w:lang w:val="en-GB" w:eastAsia="en-GB"/>
         </w:rPr>
         <mc:AlternateContent>
           <mc:Choice Requires="wps">
@@ -6878,11 +6927,7 @@
           </mc:Choice>
           <mc:Fallback>
             <w:pict>
-              <v:shapetype w14:anchorId="6D29B209" id="_x0000_t202" coordsize="21600,21600" o:spt="202" path="m0,0l0,21600,21600,21600,21600,0xe">
-                <v:stroke joinstyle="miter"/>
-                <v:path gradientshapeok="t" o:connecttype="rect"/>
-              </v:shapetype>
-              <v:shape id="Text Box 17" o:spid="_x0000_s1032" type="#_x0000_t202" style="position:absolute;left:0;text-align:left;margin-left:4.15pt;margin-top:615.65pt;width:380.95pt;height:24.35pt;z-index:251678720;visibility:visible;mso-wrap-style:square;mso-wrap-distance-left:9pt;mso-wrap-distance-top:0;mso-wrap-distance-right:9pt;mso-wrap-distance-bottom:0;mso-position-horizontal:absolute;mso-position-horizontal-relative:text;mso-position-vertical:absolute;mso-position-vertical-relative:text;v-text-anchor:top" o:gfxdata="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" stroked="f">
+              <v:shape w14:anchorId="6D29B209" id="Text Box 17" o:spid="_x0000_s1032" type="#_x0000_t202" style="position:absolute;left:0;text-align:left;margin-left:4.15pt;margin-top:615.65pt;width:380.95pt;height:24.35pt;z-index:251678720;visibility:visible;mso-wrap-style:square;mso-wrap-distance-left:9pt;mso-wrap-distance-top:0;mso-wrap-distance-right:9pt;mso-wrap-distance-bottom:0;mso-position-horizontal:absolute;mso-position-horizontal-relative:text;mso-position-vertical:absolute;mso-position-vertical-relative:text;v-text-anchor:top" o:gfxdata="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" stroked="f">
                 <v:textbox style="mso-fit-shape-to-text:t" inset="0,0,0,0">
                   <w:txbxContent>
                     <w:p>
@@ -7083,12 +7128,12 @@
           <w:numId w:val="1"/>
         </w:numPr>
       </w:pPr>
-      <w:bookmarkStart w:id="37" w:name="_Toc500857973"/>
+      <w:bookmarkStart w:id="42" w:name="_Toc500857973"/>
       <w:r>
         <w:lastRenderedPageBreak/>
         <w:t>Návrh zdieľať – blackboard</w:t>
       </w:r>
-      <w:bookmarkEnd w:id="37"/>
+      <w:bookmarkEnd w:id="42"/>
     </w:p>
     <w:p>
       <w:r>
@@ -7150,19 +7195,19 @@
           <w:numId w:val="1"/>
         </w:numPr>
       </w:pPr>
-      <w:bookmarkStart w:id="38" w:name="_Toc451883473"/>
-      <w:bookmarkStart w:id="39" w:name="_Toc500857974"/>
+      <w:bookmarkStart w:id="43" w:name="_Toc451883473"/>
+      <w:bookmarkStart w:id="44" w:name="_Toc500857974"/>
       <w:r>
         <w:t>Webová</w:t>
       </w:r>
       <w:r>
         <w:t xml:space="preserve"> aplikácia</w:t>
       </w:r>
-      <w:bookmarkEnd w:id="38"/>
+      <w:bookmarkEnd w:id="43"/>
       <w:r>
         <w:t xml:space="preserve"> - návrh</w:t>
       </w:r>
-      <w:bookmarkEnd w:id="39"/>
+      <w:bookmarkEnd w:id="44"/>
     </w:p>
     <w:p>
       <w:r>
@@ -7329,6 +7374,123 @@
         <w:t>Zobrazenie obrazovky žiaka</w:t>
       </w:r>
     </w:p>
+    <w:p>
+      <w:pPr>
+        <w:pStyle w:val="Heading3"/>
+        <w:numPr>
+          <w:ilvl w:val="2"/>
+          <w:numId w:val="1"/>
+        </w:numPr>
+      </w:pPr>
+      <w:r>
+        <w:t>Návrh vytvorenie/editovanie triedy</w:t>
+      </w:r>
+    </w:p>
+    <w:p>
+      <w:r>
+        <w:t>Z dôvodu, že aplikáciu môžu používať žiaci z rôznych tried a škôl rozhodli sme sa vytvoriť množinu tried. Tieto triedy slúžia učiteľom na začlenenie si žiakov do tried. Každý z učiteľov si vytvorí triedu. Na vytvorenie triedy má v svojom rozhraní pripravený krátky formulár. Po vyplnení formulára a odoslaní sa trieda automaticky zobrazí v DB a je prístupná žiakom. Žiaci na vstup do danej triedy potrebujú vedieť vstupný kľúč, ktorý je špecifický. Učiteľ môže názov a heslo triedy kedykoľvek editovať. Editovanie hesla a názvu žiakov neobmedzí. Žiaci nachádzajúci sa v triede nové heslo zadávať nemusia týkať sa to bude len nových žiakov.</w:t>
+      </w:r>
+    </w:p>
+    <w:p>
+      <w:pPr>
+        <w:pStyle w:val="Heading3"/>
+        <w:numPr>
+          <w:ilvl w:val="2"/>
+          <w:numId w:val="1"/>
+        </w:numPr>
+      </w:pPr>
+      <w:r>
+        <w:t>Zobrazenie všetkých tried</w:t>
+      </w:r>
+    </w:p>
+    <w:p>
+      <w:r>
+        <w:t>Funkcia bude slúžiť používateľovi ako prehľad svojich vytvorených tried. Zároveň každá trieda obsahuje tlačidlá na editáciu a zmazanie triedy.</w:t>
+      </w:r>
+    </w:p>
+    <w:p>
+      <w:pPr>
+        <w:pStyle w:val="Heading3"/>
+        <w:numPr>
+          <w:ilvl w:val="2"/>
+          <w:numId w:val="1"/>
+        </w:numPr>
+      </w:pPr>
+      <w:r>
+        <w:t>Zobrazenie žiakov v triedach</w:t>
+      </w:r>
+    </w:p>
+    <w:p>
+      <w:pPr>
+        <w:pStyle w:val="Heading3"/>
+        <w:numPr>
+          <w:ilvl w:val="2"/>
+          <w:numId w:val="1"/>
+        </w:numPr>
+      </w:pPr>
+      <w:r>
+        <w:t>Odobratie žiakov z tried</w:t>
+      </w:r>
+    </w:p>
+    <w:p>
+      <w:pPr>
+        <w:pStyle w:val="Heading3"/>
+        <w:numPr>
+          <w:ilvl w:val="2"/>
+          <w:numId w:val="1"/>
+        </w:numPr>
+      </w:pPr>
+      <w:r>
+        <w:t>Vytvorenie</w:t>
+      </w:r>
+      <w:bookmarkStart w:id="45" w:name="_GoBack"/>
+      <w:bookmarkEnd w:id="45"/>
+      <w:r>
+        <w:t xml:space="preserve"> úlohy</w:t>
+      </w:r>
+    </w:p>
+    <w:p>
+      <w:pPr>
+        <w:pStyle w:val="Heading3"/>
+        <w:numPr>
+          <w:ilvl w:val="2"/>
+          <w:numId w:val="1"/>
+        </w:numPr>
+      </w:pPr>
+      <w:r>
+        <w:t>Pridanie úlohy na tabuľu</w:t>
+      </w:r>
+    </w:p>
+    <w:p>
+      <w:pPr>
+        <w:pStyle w:val="Heading3"/>
+        <w:numPr>
+          <w:ilvl w:val="2"/>
+          <w:numId w:val="1"/>
+        </w:numPr>
+      </w:pPr>
+      <w:r>
+        <w:t>Zobrazenie obrazovky žiaka</w:t>
+      </w:r>
+    </w:p>
+    <w:p>
+      <w:pPr>
+        <w:pStyle w:val="Heading3"/>
+        <w:numPr>
+          <w:ilvl w:val="2"/>
+          <w:numId w:val="1"/>
+        </w:numPr>
+      </w:pPr>
+      <w:r>
+        <w:t>Zobrazenie štatistík žiaka</w:t>
+      </w:r>
+    </w:p>
+    <w:p/>
+    <w:p>
+      <w:r>
+        <w:t xml:space="preserve"> </w:t>
+      </w:r>
+    </w:p>
     <w:p/>
     <w:p>
       <w:pPr>
@@ -7348,8 +7510,8 @@
           <w:numId w:val="1"/>
         </w:numPr>
       </w:pPr>
-      <w:bookmarkStart w:id="40" w:name="_Toc451883478"/>
-      <w:bookmarkStart w:id="41" w:name="_Toc500857975"/>
+      <w:bookmarkStart w:id="46" w:name="_Toc451883478"/>
+      <w:bookmarkStart w:id="47" w:name="_Toc500857975"/>
       <w:r>
         <w:t>Nápady na dopracovanie a</w:t>
       </w:r>
@@ -7359,8 +7521,8 @@
       <w:r>
         <w:t>zlepšenie</w:t>
       </w:r>
-      <w:bookmarkEnd w:id="40"/>
-      <w:bookmarkEnd w:id="41"/>
+      <w:bookmarkEnd w:id="46"/>
+      <w:bookmarkEnd w:id="47"/>
     </w:p>
     <w:p/>
     <w:p>
@@ -7379,14 +7541,14 @@
           <w:numId w:val="1"/>
         </w:numPr>
       </w:pPr>
-      <w:bookmarkStart w:id="42" w:name="_Toc451883479"/>
-      <w:bookmarkStart w:id="43" w:name="_Toc500857976"/>
+      <w:bookmarkStart w:id="48" w:name="_Toc451883479"/>
+      <w:bookmarkStart w:id="49" w:name="_Toc500857976"/>
       <w:r>
         <w:lastRenderedPageBreak/>
         <w:t>Implementácia</w:t>
       </w:r>
-      <w:bookmarkEnd w:id="42"/>
-      <w:bookmarkEnd w:id="43"/>
+      <w:bookmarkEnd w:id="48"/>
+      <w:bookmarkEnd w:id="49"/>
     </w:p>
     <w:p>
       <w:pPr>
@@ -7404,45 +7566,45 @@
           <w:numId w:val="1"/>
         </w:numPr>
       </w:pPr>
-      <w:bookmarkStart w:id="44" w:name="_Toc451883489"/>
-      <w:bookmarkStart w:id="45" w:name="_Toc500857977"/>
+      <w:bookmarkStart w:id="50" w:name="_Toc451883489"/>
+      <w:bookmarkStart w:id="51" w:name="_Toc500857977"/>
       <w:r>
         <w:lastRenderedPageBreak/>
         <w:t>Testovanie</w:t>
       </w:r>
-      <w:bookmarkEnd w:id="44"/>
-      <w:bookmarkEnd w:id="45"/>
+      <w:bookmarkEnd w:id="50"/>
+      <w:bookmarkEnd w:id="51"/>
     </w:p>
     <w:p>
       <w:pPr>
         <w:pStyle w:val="Heading1"/>
         <w:spacing w:before="0" w:beforeAutospacing="0" w:after="0" w:afterAutospacing="0"/>
       </w:pPr>
-      <w:bookmarkStart w:id="46" w:name="_Toc420447333"/>
-      <w:bookmarkStart w:id="47" w:name="_Toc451883490"/>
-      <w:bookmarkStart w:id="48" w:name="_Toc500857978"/>
+      <w:bookmarkStart w:id="52" w:name="_Toc420447333"/>
+      <w:bookmarkStart w:id="53" w:name="_Toc451883490"/>
+      <w:bookmarkStart w:id="54" w:name="_Toc500857978"/>
       <w:r>
         <w:lastRenderedPageBreak/>
         <w:t>Záver</w:t>
       </w:r>
-      <w:bookmarkEnd w:id="46"/>
-      <w:bookmarkEnd w:id="47"/>
-      <w:bookmarkEnd w:id="48"/>
+      <w:bookmarkEnd w:id="52"/>
+      <w:bookmarkEnd w:id="53"/>
+      <w:bookmarkEnd w:id="54"/>
     </w:p>
     <w:p>
       <w:pPr>
         <w:pStyle w:val="Heading1"/>
       </w:pPr>
-      <w:bookmarkStart w:id="49" w:name="_Toc420447334"/>
-      <w:bookmarkStart w:id="50" w:name="_Toc451883491"/>
-      <w:bookmarkStart w:id="51" w:name="_Toc500857979"/>
+      <w:bookmarkStart w:id="55" w:name="_Toc420447334"/>
+      <w:bookmarkStart w:id="56" w:name="_Toc451883491"/>
+      <w:bookmarkStart w:id="57" w:name="_Toc500857979"/>
       <w:r>
         <w:lastRenderedPageBreak/>
         <w:t>Literatúra a internetové zdroje</w:t>
       </w:r>
-      <w:bookmarkEnd w:id="49"/>
-      <w:bookmarkEnd w:id="50"/>
-      <w:bookmarkEnd w:id="51"/>
+      <w:bookmarkEnd w:id="55"/>
+      <w:bookmarkEnd w:id="56"/>
+      <w:bookmarkEnd w:id="57"/>
     </w:p>
     <w:p>
       <w:pPr>
@@ -7780,16 +7942,16 @@
       <w:pPr>
         <w:pStyle w:val="Heading1"/>
       </w:pPr>
-      <w:bookmarkStart w:id="52" w:name="_Toc420447335"/>
-      <w:bookmarkStart w:id="53" w:name="_Toc451883492"/>
-      <w:bookmarkStart w:id="54" w:name="_Toc500857980"/>
+      <w:bookmarkStart w:id="58" w:name="_Toc420447335"/>
+      <w:bookmarkStart w:id="59" w:name="_Toc451883492"/>
+      <w:bookmarkStart w:id="60" w:name="_Toc500857980"/>
       <w:r>
         <w:lastRenderedPageBreak/>
         <w:t>Prílohy</w:t>
       </w:r>
-      <w:bookmarkEnd w:id="52"/>
-      <w:bookmarkEnd w:id="53"/>
-      <w:bookmarkEnd w:id="54"/>
+      <w:bookmarkEnd w:id="58"/>
+      <w:bookmarkEnd w:id="59"/>
+      <w:bookmarkEnd w:id="60"/>
     </w:p>
     <w:p>
       <w:pPr>
@@ -7894,7 +8056,7 @@
       <w:rPr>
         <w:noProof/>
       </w:rPr>
-      <w:t>25</w:t>
+      <w:t>24</w:t>
     </w:r>
     <w:r>
       <w:fldChar w:fldCharType="end"/>
@@ -10834,7 +10996,7 @@
 </file>
 
 <file path=customXml/itemProps1.xml><?xml version="1.0" encoding="utf-8"?>
-<ds:datastoreItem xmlns:ds="http://schemas.openxmlformats.org/officeDocument/2006/customXml" ds:itemID="{8CCA9CD6-FD07-D040-BA69-53945C356122}">
+<ds:datastoreItem xmlns:ds="http://schemas.openxmlformats.org/officeDocument/2006/customXml" ds:itemID="{B5F62443-064C-C249-AE49-0BB5ECDCF323}">
   <ds:schemaRefs>
     <ds:schemaRef ds:uri="http://schemas.openxmlformats.org/officeDocument/2006/bibliography"/>
   </ds:schemaRefs>

</xml_diff>